<commit_message>
Svarat 9 & 10
</commit_message>
<xml_diff>
--- a/Kunskapstest_2_My_Tistelberg.docx
+++ b/Kunskapstest_2_My_Tistelberg.docx
@@ -24,11 +24,15 @@
           <w:numId w:val="1"/>
         </w:numPr>
         <w:rPr>
-          <w:lang w:val="sv-SE"/>
-        </w:rPr>
-      </w:pPr>
-      <w:r>
-        <w:rPr>
+          <w:sz w:val="22"/>
+          <w:szCs w:val="22"/>
+          <w:lang w:val="sv-SE"/>
+        </w:rPr>
+      </w:pPr>
+      <w:r>
+        <w:rPr>
+          <w:sz w:val="22"/>
+          <w:szCs w:val="22"/>
           <w:lang w:val="sv-SE"/>
         </w:rPr>
         <w:t>Alla objekt har:</w:t>
@@ -42,17 +46,23 @@
           <w:numId w:val="1"/>
         </w:numPr>
         <w:rPr>
-          <w:lang w:val="sv-SE"/>
-        </w:rPr>
-      </w:pPr>
-      <w:r>
-        <w:rPr>
+          <w:sz w:val="22"/>
+          <w:szCs w:val="22"/>
+          <w:lang w:val="sv-SE"/>
+        </w:rPr>
+      </w:pPr>
+      <w:r>
+        <w:rPr>
+          <w:sz w:val="22"/>
+          <w:szCs w:val="22"/>
           <w:lang w:val="sv-SE"/>
         </w:rPr>
         <w:t>En identitet, vilket är ett unikt heltal som är objektets adress i datorns minne.</w:t>
       </w:r>
       <w:r>
         <w:rPr>
+          <w:sz w:val="22"/>
+          <w:szCs w:val="22"/>
           <w:lang w:val="sv-SE"/>
         </w:rPr>
         <w:t xml:space="preserve"> Objektets tilldelas automatiskt en identitet när det skapas och det kan inte ändras efter det. </w:t>
@@ -66,11 +76,15 @@
           <w:numId w:val="1"/>
         </w:numPr>
         <w:rPr>
-          <w:lang w:val="sv-SE"/>
-        </w:rPr>
-      </w:pPr>
-      <w:r>
-        <w:rPr>
+          <w:sz w:val="22"/>
+          <w:szCs w:val="22"/>
+          <w:lang w:val="sv-SE"/>
+        </w:rPr>
+      </w:pPr>
+      <w:r>
+        <w:rPr>
+          <w:sz w:val="22"/>
+          <w:szCs w:val="22"/>
           <w:lang w:val="sv-SE"/>
         </w:rPr>
         <w:t xml:space="preserve">En </w:t>
@@ -78,6 +92,8 @@
       <w:proofErr w:type="spellStart"/>
       <w:r>
         <w:rPr>
+          <w:sz w:val="22"/>
+          <w:szCs w:val="22"/>
           <w:lang w:val="sv-SE"/>
         </w:rPr>
         <w:t>datatyp</w:t>
@@ -85,6 +101,8 @@
       <w:proofErr w:type="spellEnd"/>
       <w:r>
         <w:rPr>
+          <w:sz w:val="22"/>
+          <w:szCs w:val="22"/>
           <w:lang w:val="sv-SE"/>
         </w:rPr>
         <w:t xml:space="preserve">. I </w:t>
@@ -92,6 +110,8 @@
       <w:proofErr w:type="spellStart"/>
       <w:r>
         <w:rPr>
+          <w:sz w:val="22"/>
+          <w:szCs w:val="22"/>
           <w:lang w:val="sv-SE"/>
         </w:rPr>
         <w:t>python</w:t>
@@ -99,6 +119,8 @@
       <w:proofErr w:type="spellEnd"/>
       <w:r>
         <w:rPr>
+          <w:sz w:val="22"/>
+          <w:szCs w:val="22"/>
           <w:lang w:val="sv-SE"/>
         </w:rPr>
         <w:t xml:space="preserve"> så är </w:t>
@@ -106,6 +128,8 @@
       <w:proofErr w:type="spellStart"/>
       <w:r>
         <w:rPr>
+          <w:sz w:val="22"/>
+          <w:szCs w:val="22"/>
           <w:lang w:val="sv-SE"/>
         </w:rPr>
         <w:t>datatyp</w:t>
@@ -113,6 +137,8 @@
       <w:proofErr w:type="spellEnd"/>
       <w:r>
         <w:rPr>
+          <w:sz w:val="22"/>
+          <w:szCs w:val="22"/>
           <w:lang w:val="sv-SE"/>
         </w:rPr>
         <w:t xml:space="preserve">, typ och klass samma sak, och vilken </w:t>
@@ -120,6 +146,8 @@
       <w:proofErr w:type="spellStart"/>
       <w:r>
         <w:rPr>
+          <w:sz w:val="22"/>
+          <w:szCs w:val="22"/>
           <w:lang w:val="sv-SE"/>
         </w:rPr>
         <w:t>datatyp</w:t>
@@ -127,6 +155,8 @@
       <w:proofErr w:type="spellEnd"/>
       <w:r>
         <w:rPr>
+          <w:sz w:val="22"/>
+          <w:szCs w:val="22"/>
           <w:lang w:val="sv-SE"/>
         </w:rPr>
         <w:t xml:space="preserve"> som ett objekt har bestämmer vilka metoder den kan använda. Tex så kan inte ett objekt med datatypen </w:t>
@@ -134,12 +164,16 @@
       <w:proofErr w:type="spellStart"/>
       <w:r>
         <w:rPr>
+          <w:sz w:val="22"/>
+          <w:szCs w:val="22"/>
           <w:lang w:val="sv-SE"/>
         </w:rPr>
         <w:t>int</w:t>
       </w:r>
       <w:r>
         <w:rPr>
+          <w:sz w:val="22"/>
+          <w:szCs w:val="22"/>
           <w:lang w:val="sv-SE"/>
         </w:rPr>
         <w:t>eager</w:t>
@@ -147,6 +181,8 @@
       <w:proofErr w:type="spellEnd"/>
       <w:r>
         <w:rPr>
+          <w:sz w:val="22"/>
+          <w:szCs w:val="22"/>
           <w:lang w:val="sv-SE"/>
         </w:rPr>
         <w:t xml:space="preserve"> göra metoder som är kopplade till datatypen/klassen string och vice versa. Datatypen kan inte ändras efter objektet skapats.</w:t>
@@ -160,17 +196,23 @@
           <w:numId w:val="1"/>
         </w:numPr>
         <w:rPr>
-          <w:lang w:val="sv-SE"/>
-        </w:rPr>
-      </w:pPr>
-      <w:r>
-        <w:rPr>
+          <w:sz w:val="22"/>
+          <w:szCs w:val="22"/>
+          <w:lang w:val="sv-SE"/>
+        </w:rPr>
+      </w:pPr>
+      <w:r>
+        <w:rPr>
+          <w:sz w:val="22"/>
+          <w:szCs w:val="22"/>
           <w:lang w:val="sv-SE"/>
         </w:rPr>
         <w:t>Ett värde</w:t>
       </w:r>
       <w:r>
         <w:rPr>
+          <w:sz w:val="22"/>
+          <w:szCs w:val="22"/>
           <w:lang w:val="sv-SE"/>
         </w:rPr>
         <w:t xml:space="preserve">. Detta är vad objektet representerar som tex numeriska värden eller text-sträng. Om värdet kan ändras eller inte ändras beror på vilken </w:t>
@@ -178,6 +220,8 @@
       <w:proofErr w:type="spellStart"/>
       <w:r>
         <w:rPr>
+          <w:sz w:val="22"/>
+          <w:szCs w:val="22"/>
           <w:lang w:val="sv-SE"/>
         </w:rPr>
         <w:t>datatyp</w:t>
@@ -185,18 +229,24 @@
       <w:proofErr w:type="spellEnd"/>
       <w:r>
         <w:rPr>
+          <w:sz w:val="22"/>
+          <w:szCs w:val="22"/>
           <w:lang w:val="sv-SE"/>
         </w:rPr>
         <w:t xml:space="preserve"> objektet har då en</w:t>
       </w:r>
       <w:r>
         <w:rPr>
+          <w:sz w:val="22"/>
+          <w:szCs w:val="22"/>
           <w:lang w:val="sv-SE"/>
         </w:rPr>
         <w:t xml:space="preserve"> </w:t>
       </w:r>
       <w:r>
         <w:rPr>
+          <w:sz w:val="22"/>
+          <w:szCs w:val="22"/>
           <w:lang w:val="sv-SE"/>
         </w:rPr>
         <w:t xml:space="preserve">del datatyper är </w:t>
@@ -204,6 +254,8 @@
       <w:proofErr w:type="spellStart"/>
       <w:r>
         <w:rPr>
+          <w:sz w:val="22"/>
+          <w:szCs w:val="22"/>
           <w:lang w:val="sv-SE"/>
         </w:rPr>
         <w:t>immutable</w:t>
@@ -211,6 +263,8 @@
       <w:proofErr w:type="spellEnd"/>
       <w:r>
         <w:rPr>
+          <w:sz w:val="22"/>
+          <w:szCs w:val="22"/>
           <w:lang w:val="sv-SE"/>
         </w:rPr>
         <w:t xml:space="preserve"> och andra är </w:t>
@@ -218,6 +272,8 @@
       <w:proofErr w:type="spellStart"/>
       <w:r>
         <w:rPr>
+          <w:sz w:val="22"/>
+          <w:szCs w:val="22"/>
           <w:lang w:val="sv-SE"/>
         </w:rPr>
         <w:t>mutable</w:t>
@@ -225,6 +281,8 @@
       <w:proofErr w:type="spellEnd"/>
       <w:r>
         <w:rPr>
+          <w:sz w:val="22"/>
+          <w:szCs w:val="22"/>
           <w:lang w:val="sv-SE"/>
         </w:rPr>
         <w:t>.</w:t>
@@ -238,12 +296,16 @@
           <w:numId w:val="1"/>
         </w:numPr>
         <w:rPr>
-          <w:lang w:val="sv-SE"/>
-        </w:rPr>
-      </w:pPr>
-      <w:proofErr w:type="spellStart"/>
-      <w:r>
-        <w:rPr>
+          <w:sz w:val="22"/>
+          <w:szCs w:val="22"/>
+          <w:lang w:val="sv-SE"/>
+        </w:rPr>
+      </w:pPr>
+      <w:proofErr w:type="spellStart"/>
+      <w:r>
+        <w:rPr>
+          <w:sz w:val="22"/>
+          <w:szCs w:val="22"/>
           <w:lang w:val="sv-SE"/>
         </w:rPr>
         <w:t>Mutable</w:t>
@@ -251,6 +313,8 @@
       <w:proofErr w:type="spellEnd"/>
       <w:r>
         <w:rPr>
+          <w:sz w:val="22"/>
+          <w:szCs w:val="22"/>
           <w:lang w:val="sv-SE"/>
         </w:rPr>
         <w:t xml:space="preserve"> betyder att värdet på ett objekt kan ändras och </w:t>
@@ -258,6 +322,8 @@
       <w:proofErr w:type="spellStart"/>
       <w:r>
         <w:rPr>
+          <w:sz w:val="22"/>
+          <w:szCs w:val="22"/>
           <w:lang w:val="sv-SE"/>
         </w:rPr>
         <w:t>immutable</w:t>
@@ -265,6 +331,8 @@
       <w:proofErr w:type="spellEnd"/>
       <w:r>
         <w:rPr>
+          <w:sz w:val="22"/>
+          <w:szCs w:val="22"/>
           <w:lang w:val="sv-SE"/>
         </w:rPr>
         <w:t xml:space="preserve"> betyder att värdet inte kan ändras efter att objektet skapats.</w:t>
@@ -278,11 +346,15 @@
           <w:numId w:val="1"/>
         </w:numPr>
         <w:rPr>
-          <w:lang w:val="sv-SE"/>
-        </w:rPr>
-      </w:pPr>
-      <w:r>
-        <w:rPr>
+          <w:sz w:val="22"/>
+          <w:szCs w:val="22"/>
+          <w:lang w:val="sv-SE"/>
+        </w:rPr>
+      </w:pPr>
+      <w:r>
+        <w:rPr>
+          <w:sz w:val="22"/>
+          <w:szCs w:val="22"/>
           <w:lang w:val="sv-SE"/>
         </w:rPr>
         <w:t xml:space="preserve">Ett set i </w:t>
@@ -290,6 +362,8 @@
       <w:proofErr w:type="spellStart"/>
       <w:r>
         <w:rPr>
+          <w:sz w:val="22"/>
+          <w:szCs w:val="22"/>
           <w:lang w:val="sv-SE"/>
         </w:rPr>
         <w:t>python</w:t>
@@ -297,6 +371,8 @@
       <w:proofErr w:type="spellEnd"/>
       <w:r>
         <w:rPr>
+          <w:sz w:val="22"/>
+          <w:szCs w:val="22"/>
           <w:lang w:val="sv-SE"/>
         </w:rPr>
         <w:t xml:space="preserve"> är en typ av </w:t>
@@ -304,6 +380,8 @@
       <w:proofErr w:type="spellStart"/>
       <w:r>
         <w:rPr>
+          <w:sz w:val="22"/>
+          <w:szCs w:val="22"/>
           <w:lang w:val="sv-SE"/>
         </w:rPr>
         <w:t>datatyp</w:t>
@@ -311,12 +389,16 @@
       <w:proofErr w:type="spellEnd"/>
       <w:r>
         <w:rPr>
+          <w:sz w:val="22"/>
+          <w:szCs w:val="22"/>
           <w:lang w:val="sv-SE"/>
         </w:rPr>
         <w:t xml:space="preserve"> som är en datastruktur. Vad som gör set speciellt är att </w:t>
       </w:r>
       <w:r>
         <w:rPr>
+          <w:sz w:val="22"/>
+          <w:szCs w:val="22"/>
           <w:lang w:val="sv-SE"/>
         </w:rPr>
         <w:t xml:space="preserve">det är en mängd data som är ostrukturerad, med unika värden och den är </w:t>
@@ -324,6 +406,8 @@
       <w:proofErr w:type="spellStart"/>
       <w:r>
         <w:rPr>
+          <w:sz w:val="22"/>
+          <w:szCs w:val="22"/>
           <w:lang w:val="sv-SE"/>
         </w:rPr>
         <w:t>mutable</w:t>
@@ -331,6 +415,8 @@
       <w:proofErr w:type="spellEnd"/>
       <w:r>
         <w:rPr>
+          <w:sz w:val="22"/>
+          <w:szCs w:val="22"/>
           <w:lang w:val="sv-SE"/>
         </w:rPr>
         <w:t xml:space="preserve">. Medan en lista är strukturerad och kan innehålla samma värden på olika platser. Ett exempel där ett set är bättre än en lista är om man ska göra en samling av data och vi bara är intresserade utav de unika värdena tex göra en samling på vilka djur personer har som sällskapsdjur, vi är intresserade utav vilket djur som de flesta bara utan bara en samling av alla djur. Då skulle man kunna skriva till det till ett set och om det redan fanns så skulle man inte få några dubbletter. </w:t>
@@ -344,11 +430,15 @@
           <w:numId w:val="1"/>
         </w:numPr>
         <w:rPr>
-          <w:lang w:val="sv-SE"/>
-        </w:rPr>
-      </w:pPr>
-      <w:r>
-        <w:rPr>
+          <w:sz w:val="22"/>
+          <w:szCs w:val="22"/>
+          <w:lang w:val="sv-SE"/>
+        </w:rPr>
+      </w:pPr>
+      <w:r>
+        <w:rPr>
+          <w:sz w:val="22"/>
+          <w:szCs w:val="22"/>
           <w:lang w:val="sv-SE"/>
         </w:rPr>
         <w:t xml:space="preserve">En loop är en kod som itereras ett antal gånger tills villkoret för loopen är uppfyllt. Det kan vara att den ska iterera ett visst antal gånger eller att den iterera över ett visst antal objekt. En loop kan användas när men exempel ska transformera data i en datastruktur eller som jag gör i min modellering, itererar över modell-träningar för att på så sätt låta alla testas innan utvärdering. Man skulle kunna göra det utan en loop men om det är mycket som ska utföras så blir det så mycket mer överskådligt och enklare att tolka koden om man gör det i en loop. </w:t>
@@ -362,17 +452,23 @@
           <w:numId w:val="1"/>
         </w:numPr>
         <w:rPr>
-          <w:lang w:val="sv-SE"/>
-        </w:rPr>
-      </w:pPr>
-      <w:r>
-        <w:rPr>
+          <w:sz w:val="22"/>
+          <w:szCs w:val="22"/>
+          <w:lang w:val="sv-SE"/>
+        </w:rPr>
+      </w:pPr>
+      <w:r>
+        <w:rPr>
+          <w:sz w:val="22"/>
+          <w:szCs w:val="22"/>
           <w:lang w:val="sv-SE"/>
         </w:rPr>
         <w:t>En klass är ett sätt att gruppera data och tilldela dom attribut och funktionaliteter.</w:t>
       </w:r>
       <w:r>
         <w:rPr>
+          <w:sz w:val="22"/>
+          <w:szCs w:val="22"/>
           <w:lang w:val="sv-SE"/>
         </w:rPr>
         <w:br/>
@@ -380,6 +476,8 @@
       </w:r>
       <w:r>
         <w:rPr>
+          <w:sz w:val="22"/>
+          <w:szCs w:val="22"/>
           <w:lang w:val="sv-SE"/>
         </w:rPr>
         <w:br/>
@@ -388,6 +486,8 @@
       <w:proofErr w:type="spellStart"/>
       <w:r>
         <w:rPr>
+          <w:sz w:val="22"/>
+          <w:szCs w:val="22"/>
           <w:lang w:val="sv-SE"/>
         </w:rPr>
         <w:t>Rogue</w:t>
@@ -395,6 +495,8 @@
       <w:proofErr w:type="spellEnd"/>
       <w:r>
         <w:rPr>
+          <w:sz w:val="22"/>
+          <w:szCs w:val="22"/>
           <w:lang w:val="sv-SE"/>
         </w:rPr>
         <w:t xml:space="preserve"> och så kan man tilldela den attribut så som namn, ålder och sedan har den ett antal funktionaliteter som den kan använda sig utav som exempel </w:t>
@@ -402,6 +504,8 @@
       <w:proofErr w:type="spellStart"/>
       <w:r>
         <w:rPr>
+          <w:sz w:val="22"/>
+          <w:szCs w:val="22"/>
           <w:lang w:val="sv-SE"/>
         </w:rPr>
         <w:t>pickpocketa</w:t>
@@ -409,6 +513,8 @@
       <w:proofErr w:type="spellEnd"/>
       <w:r>
         <w:rPr>
+          <w:sz w:val="22"/>
+          <w:szCs w:val="22"/>
           <w:lang w:val="sv-SE"/>
         </w:rPr>
         <w:t xml:space="preserve"> eller </w:t>
@@ -416,6 +522,8 @@
       <w:proofErr w:type="spellStart"/>
       <w:r>
         <w:rPr>
+          <w:sz w:val="22"/>
+          <w:szCs w:val="22"/>
           <w:lang w:val="sv-SE"/>
         </w:rPr>
         <w:t>stealth</w:t>
@@ -423,6 +531,8 @@
       <w:proofErr w:type="spellEnd"/>
       <w:r>
         <w:rPr>
+          <w:sz w:val="22"/>
+          <w:szCs w:val="22"/>
           <w:lang w:val="sv-SE"/>
         </w:rPr>
         <w:t xml:space="preserve"> som då är definierade i denna klassen så bara om objektet är denna klassen kan den använda dessa funktioner. Så för att använda </w:t>
@@ -430,6 +540,8 @@
       <w:proofErr w:type="gramStart"/>
       <w:r>
         <w:rPr>
+          <w:sz w:val="22"/>
+          <w:szCs w:val="22"/>
           <w:lang w:val="sv-SE"/>
         </w:rPr>
         <w:t>denna klassen</w:t>
@@ -437,20 +549,25 @@
       <w:proofErr w:type="gramEnd"/>
       <w:r>
         <w:rPr>
+          <w:sz w:val="22"/>
+          <w:szCs w:val="22"/>
           <w:lang w:val="sv-SE"/>
         </w:rPr>
         <w:t xml:space="preserve"> behöver vi ett objekt </w:t>
       </w:r>
       <w:r>
         <w:rPr>
-          <w:lang w:val="sv-SE"/>
-        </w:rPr>
-        <w:lastRenderedPageBreak/>
+          <w:sz w:val="22"/>
+          <w:szCs w:val="22"/>
+          <w:lang w:val="sv-SE"/>
+        </w:rPr>
         <w:t xml:space="preserve">som tilldelas </w:t>
       </w:r>
       <w:proofErr w:type="gramStart"/>
       <w:r>
         <w:rPr>
+          <w:sz w:val="22"/>
+          <w:szCs w:val="22"/>
           <w:lang w:val="sv-SE"/>
         </w:rPr>
         <w:t>denna klassen</w:t>
@@ -458,6 +575,8 @@
       <w:proofErr w:type="gramEnd"/>
       <w:r>
         <w:rPr>
+          <w:sz w:val="22"/>
+          <w:szCs w:val="22"/>
           <w:lang w:val="sv-SE"/>
         </w:rPr>
         <w:t xml:space="preserve"> vilket då blir en instans utav klassen, så då kan vi ha en Rouge som heter Peter och är 24år sedan kan vi ha en till Rouge som heter Esther och är 42år båda är av klassen Rouge med dom två har inget med varandra att göra. </w:t>
@@ -471,18 +590,33 @@
           <w:numId w:val="1"/>
         </w:numPr>
         <w:rPr>
-          <w:lang w:val="sv-SE"/>
-        </w:rPr>
-      </w:pPr>
-      <w:r>
-        <w:rPr>
-          <w:lang w:val="sv-SE"/>
-        </w:rPr>
-        <w:t xml:space="preserve">En funktion skulle man kunna säga är en kodsnutt som man sparar och kan använda senare genom ett kortkommando. Så om man ska göra samma sak flera gånger i sin kod så </w:t>
+          <w:sz w:val="22"/>
+          <w:szCs w:val="22"/>
+          <w:lang w:val="sv-SE"/>
+        </w:rPr>
+      </w:pPr>
+      <w:r>
+        <w:rPr>
+          <w:sz w:val="22"/>
+          <w:szCs w:val="22"/>
+          <w:lang w:val="sv-SE"/>
+        </w:rPr>
+        <w:t xml:space="preserve">En funktion skulle man kunna säga är en kodsnutt som man sparar och kan använda senare genom ett kortkommando. Så om man ska göra samma sak flera gånger i sin kod </w:t>
+      </w:r>
+      <w:r>
+        <w:rPr>
+          <w:sz w:val="22"/>
+          <w:szCs w:val="22"/>
+          <w:lang w:val="sv-SE"/>
+        </w:rPr>
+        <w:lastRenderedPageBreak/>
+        <w:t xml:space="preserve">så </w:t>
       </w:r>
       <w:proofErr w:type="gramStart"/>
       <w:r>
         <w:rPr>
+          <w:sz w:val="22"/>
+          <w:szCs w:val="22"/>
           <w:lang w:val="sv-SE"/>
         </w:rPr>
         <w:t>istället</w:t>
@@ -490,12 +624,16 @@
       <w:proofErr w:type="gramEnd"/>
       <w:r>
         <w:rPr>
+          <w:sz w:val="22"/>
+          <w:szCs w:val="22"/>
           <w:lang w:val="sv-SE"/>
         </w:rPr>
         <w:t xml:space="preserve"> för att skriva ut samma kod om och om igen så kan man göra en funktion som man sedan kallar på detta är ett sätt att få mindre antal rader kod och det ökar också läsbarheten av koden sedan gör det också om någon parameter behöver ändras så behöver du bara ändra den på ett ställe i koden och inte flera. </w:t>
       </w:r>
       <w:r>
         <w:rPr>
+          <w:sz w:val="22"/>
+          <w:szCs w:val="22"/>
           <w:lang w:val="sv-SE"/>
         </w:rPr>
         <w:br/>
@@ -504,6 +642,8 @@
       <w:proofErr w:type="gramStart"/>
       <w:r>
         <w:rPr>
+          <w:sz w:val="22"/>
+          <w:szCs w:val="22"/>
           <w:lang w:val="sv-SE"/>
         </w:rPr>
         <w:t>istället</w:t>
@@ -511,24 +651,32 @@
       <w:proofErr w:type="gramEnd"/>
       <w:r>
         <w:rPr>
+          <w:sz w:val="22"/>
+          <w:szCs w:val="22"/>
           <w:lang w:val="sv-SE"/>
         </w:rPr>
         <w:t>, tex</w:t>
       </w:r>
       <w:r>
         <w:rPr>
+          <w:sz w:val="22"/>
+          <w:szCs w:val="22"/>
           <w:lang w:val="sv-SE"/>
         </w:rPr>
         <w:t xml:space="preserve"> skriver ut något</w:t>
       </w:r>
       <w:r>
         <w:rPr>
+          <w:sz w:val="22"/>
+          <w:szCs w:val="22"/>
           <w:lang w:val="sv-SE"/>
         </w:rPr>
         <w:t xml:space="preserve"> eller</w:t>
       </w:r>
       <w:r>
         <w:rPr>
+          <w:sz w:val="22"/>
+          <w:szCs w:val="22"/>
           <w:lang w:val="sv-SE"/>
         </w:rPr>
         <w:t xml:space="preserve"> gör ett pip-ljud. Medan en funktion som returnerar något skickar med ett värde tillbaka som man senare kan använda i tex uträkningar eller addera till en lista. Om man skulle försöka göra det med en funktion som inte returnerar något så får man </w:t>
@@ -536,6 +684,8 @@
       <w:proofErr w:type="spellStart"/>
       <w:r>
         <w:rPr>
+          <w:sz w:val="22"/>
+          <w:szCs w:val="22"/>
           <w:lang w:val="sv-SE"/>
         </w:rPr>
         <w:t>Error</w:t>
@@ -543,6 +693,8 @@
       <w:proofErr w:type="spellEnd"/>
       <w:r>
         <w:rPr>
+          <w:sz w:val="22"/>
+          <w:szCs w:val="22"/>
           <w:lang w:val="sv-SE"/>
         </w:rPr>
         <w:t xml:space="preserve"> eller adderar man </w:t>
@@ -550,6 +702,8 @@
       <w:proofErr w:type="spellStart"/>
       <w:r>
         <w:rPr>
+          <w:sz w:val="22"/>
+          <w:szCs w:val="22"/>
           <w:lang w:val="sv-SE"/>
         </w:rPr>
         <w:t>None</w:t>
@@ -557,6 +711,8 @@
       <w:proofErr w:type="spellEnd"/>
       <w:r>
         <w:rPr>
+          <w:sz w:val="22"/>
+          <w:szCs w:val="22"/>
           <w:lang w:val="sv-SE"/>
         </w:rPr>
         <w:t xml:space="preserve"> till listan då det är det som automatiskt returneras om inget är specificerat.</w:t>
@@ -570,11 +726,15 @@
           <w:numId w:val="1"/>
         </w:numPr>
         <w:rPr>
-          <w:lang w:val="sv-SE"/>
-        </w:rPr>
-      </w:pPr>
-      <w:r>
-        <w:rPr>
+          <w:sz w:val="22"/>
+          <w:szCs w:val="22"/>
+          <w:lang w:val="sv-SE"/>
+        </w:rPr>
+      </w:pPr>
+      <w:r>
+        <w:rPr>
+          <w:sz w:val="22"/>
+          <w:szCs w:val="22"/>
           <w:lang w:val="sv-SE"/>
         </w:rPr>
         <w:t xml:space="preserve">Parametrar är det du använder när du definierar din funktion och de bestämmer vilka argument din funktion accepterar. Argument är alltså de värden som man skriver in i funktionen för att använda den. </w:t>
@@ -588,9 +748,257 @@
           <w:numId w:val="1"/>
         </w:numPr>
         <w:rPr>
-          <w:lang w:val="sv-SE"/>
-        </w:rPr>
-      </w:pPr>
+          <w:sz w:val="22"/>
+          <w:szCs w:val="22"/>
+          <w:lang w:val="sv-SE"/>
+        </w:rPr>
+      </w:pPr>
+      <w:r>
+        <w:rPr>
+          <w:sz w:val="22"/>
+          <w:szCs w:val="22"/>
+          <w:lang w:val="sv-SE"/>
+        </w:rPr>
+        <w:t>X</w:t>
+      </w:r>
+    </w:p>
+    <w:p>
+      <w:pPr>
+        <w:pStyle w:val="Liststycke"/>
+        <w:numPr>
+          <w:ilvl w:val="0"/>
+          <w:numId w:val="1"/>
+        </w:numPr>
+        <w:rPr>
+          <w:sz w:val="22"/>
+          <w:szCs w:val="22"/>
+          <w:lang w:val="sv-SE"/>
+        </w:rPr>
+      </w:pPr>
+      <w:proofErr w:type="spellStart"/>
+      <w:r>
+        <w:rPr>
+          <w:sz w:val="22"/>
+          <w:szCs w:val="22"/>
+          <w:lang w:val="sv-SE"/>
+        </w:rPr>
+        <w:t>Träningsdatan</w:t>
+      </w:r>
+      <w:proofErr w:type="spellEnd"/>
+      <w:r>
+        <w:rPr>
+          <w:sz w:val="22"/>
+          <w:szCs w:val="22"/>
+          <w:lang w:val="sv-SE"/>
+        </w:rPr>
+        <w:t xml:space="preserve"> används vid </w:t>
+      </w:r>
+      <w:proofErr w:type="spellStart"/>
+      <w:r>
+        <w:rPr>
+          <w:sz w:val="22"/>
+          <w:szCs w:val="22"/>
+          <w:lang w:val="sv-SE"/>
+        </w:rPr>
+        <w:t>EDAn</w:t>
+      </w:r>
+      <w:proofErr w:type="spellEnd"/>
+      <w:r>
+        <w:rPr>
+          <w:sz w:val="22"/>
+          <w:szCs w:val="22"/>
+          <w:lang w:val="sv-SE"/>
+        </w:rPr>
+        <w:t xml:space="preserve"> och sedan är det den </w:t>
+      </w:r>
+      <w:proofErr w:type="spellStart"/>
+      <w:r>
+        <w:rPr>
+          <w:sz w:val="22"/>
+          <w:szCs w:val="22"/>
+          <w:lang w:val="sv-SE"/>
+        </w:rPr>
+        <w:t>datan</w:t>
+      </w:r>
+      <w:proofErr w:type="spellEnd"/>
+      <w:r>
+        <w:rPr>
+          <w:sz w:val="22"/>
+          <w:szCs w:val="22"/>
+          <w:lang w:val="sv-SE"/>
+        </w:rPr>
+        <w:t xml:space="preserve"> man tränar sin modell mot när man optimerar den.</w:t>
+      </w:r>
+      <w:r>
+        <w:rPr>
+          <w:sz w:val="22"/>
+          <w:szCs w:val="22"/>
+          <w:lang w:val="sv-SE"/>
+        </w:rPr>
+        <w:br/>
+      </w:r>
+      <w:proofErr w:type="spellStart"/>
+      <w:r>
+        <w:rPr>
+          <w:sz w:val="22"/>
+          <w:szCs w:val="22"/>
+          <w:lang w:val="sv-SE"/>
+        </w:rPr>
+        <w:t>Valideringsdatan</w:t>
+      </w:r>
+      <w:proofErr w:type="spellEnd"/>
+      <w:r>
+        <w:rPr>
+          <w:sz w:val="22"/>
+          <w:szCs w:val="22"/>
+          <w:lang w:val="sv-SE"/>
+        </w:rPr>
+        <w:t xml:space="preserve"> är den du testar dina tränade modeller mot för att se hur bra de presterar. Detta kan göras flera gånger då man itererar mellan att göra justeringar på modellen, träna om den och validerar mot </w:t>
+      </w:r>
+      <w:proofErr w:type="spellStart"/>
+      <w:r>
+        <w:rPr>
+          <w:sz w:val="22"/>
+          <w:szCs w:val="22"/>
+          <w:lang w:val="sv-SE"/>
+        </w:rPr>
+        <w:t>valideringsdatan</w:t>
+      </w:r>
+      <w:proofErr w:type="spellEnd"/>
+      <w:r>
+        <w:rPr>
+          <w:sz w:val="22"/>
+          <w:szCs w:val="22"/>
+          <w:lang w:val="sv-SE"/>
+        </w:rPr>
+        <w:t xml:space="preserve">. </w:t>
+      </w:r>
+      <w:r>
+        <w:rPr>
+          <w:sz w:val="22"/>
+          <w:szCs w:val="22"/>
+          <w:lang w:val="sv-SE"/>
+        </w:rPr>
+        <w:br/>
+      </w:r>
+      <w:proofErr w:type="spellStart"/>
+      <w:r>
+        <w:rPr>
+          <w:sz w:val="22"/>
+          <w:szCs w:val="22"/>
+          <w:lang w:val="sv-SE"/>
+        </w:rPr>
+        <w:t>Testdatan</w:t>
+      </w:r>
+      <w:proofErr w:type="spellEnd"/>
+      <w:r>
+        <w:rPr>
+          <w:sz w:val="22"/>
+          <w:szCs w:val="22"/>
+          <w:lang w:val="sv-SE"/>
+        </w:rPr>
+        <w:t xml:space="preserve"> används endast 1 gång i slutet, när man är helt nöjd med sin modell, för att verifiera hur modellen presterar mot </w:t>
+      </w:r>
+      <w:proofErr w:type="gramStart"/>
+      <w:r>
+        <w:rPr>
+          <w:sz w:val="22"/>
+          <w:szCs w:val="22"/>
+          <w:lang w:val="sv-SE"/>
+        </w:rPr>
+        <w:t>osedd data</w:t>
+      </w:r>
+      <w:proofErr w:type="gramEnd"/>
+      <w:r>
+        <w:rPr>
+          <w:sz w:val="22"/>
+          <w:szCs w:val="22"/>
+          <w:lang w:val="sv-SE"/>
+        </w:rPr>
+        <w:t xml:space="preserve"> innan man tar den till produktion. </w:t>
+      </w:r>
+    </w:p>
+    <w:p>
+      <w:pPr>
+        <w:pStyle w:val="Liststycke"/>
+        <w:numPr>
+          <w:ilvl w:val="0"/>
+          <w:numId w:val="1"/>
+        </w:numPr>
+        <w:rPr>
+          <w:sz w:val="22"/>
+          <w:szCs w:val="22"/>
+          <w:lang w:val="sv-SE"/>
+        </w:rPr>
+      </w:pPr>
+      <w:r>
+        <w:rPr>
+          <w:sz w:val="22"/>
+          <w:szCs w:val="22"/>
+          <w:lang w:val="sv-SE"/>
+        </w:rPr>
+        <w:t xml:space="preserve">Då kan hon använda sig utav krossvalidering vilket gör att den delar in </w:t>
+      </w:r>
+      <w:proofErr w:type="spellStart"/>
+      <w:r>
+        <w:rPr>
+          <w:sz w:val="22"/>
+          <w:szCs w:val="22"/>
+          <w:lang w:val="sv-SE"/>
+        </w:rPr>
+        <w:t>träningsdatan</w:t>
+      </w:r>
+      <w:proofErr w:type="spellEnd"/>
+      <w:r>
+        <w:rPr>
+          <w:sz w:val="22"/>
+          <w:szCs w:val="22"/>
+          <w:lang w:val="sv-SE"/>
+        </w:rPr>
+        <w:t xml:space="preserve"> i ett antal delar och tränar den på alla delar utan 1 vilket den validerar sig emot och så gör den så många gånger den delar upp sig. Alltså om man gör en krossvalidering på 5 då delar den upp </w:t>
+      </w:r>
+      <w:proofErr w:type="spellStart"/>
+      <w:r>
+        <w:rPr>
+          <w:sz w:val="22"/>
+          <w:szCs w:val="22"/>
+          <w:lang w:val="sv-SE"/>
+        </w:rPr>
+        <w:t>träningsdatan</w:t>
+      </w:r>
+      <w:proofErr w:type="spellEnd"/>
+      <w:r>
+        <w:rPr>
+          <w:sz w:val="22"/>
+          <w:szCs w:val="22"/>
+          <w:lang w:val="sv-SE"/>
+        </w:rPr>
+        <w:t xml:space="preserve"> i 5 delar, tränar sig på 4 och validerar sig på sista och detta gör den 5 gånger så att alla delarna är valideringsdata 1 gång. </w:t>
+      </w:r>
+    </w:p>
+    <w:p>
+      <w:pPr>
+        <w:pStyle w:val="Liststycke"/>
+        <w:numPr>
+          <w:ilvl w:val="0"/>
+          <w:numId w:val="1"/>
+        </w:numPr>
+        <w:rPr>
+          <w:sz w:val="22"/>
+          <w:szCs w:val="22"/>
+          <w:lang w:val="sv-SE"/>
+        </w:rPr>
+      </w:pPr>
+      <w:proofErr w:type="spellStart"/>
+      <w:r>
+        <w:rPr>
+          <w:sz w:val="22"/>
+          <w:szCs w:val="22"/>
+          <w:lang w:val="sv-SE"/>
+        </w:rPr>
+        <w:t>Regressionproblem</w:t>
+      </w:r>
+      <w:proofErr w:type="spellEnd"/>
     </w:p>
     <w:sectPr>
       <w:pgSz w:w="11906" w:h="16838"/>

</xml_diff>